<commit_message>
Touchup of files & addition of another paper.
</commit_message>
<xml_diff>
--- a/final-documents/protecting-digital-identities-in-developing-countries.docx
+++ b/final-documents/protecting-digital-identities-in-developing-countries.docx
@@ -55,7 +55,13 @@
         </w:drawing>
       </w:r>
       <w:r>
-        <w:t>Protecting Digital Identities in Developing Countries (v1.3)</w:t>
+        <w:t>P</w:t>
+      </w:r>
+      <w:r>
+        <w:t xml:space="preserve">rotecting Digital Identities in </w:t>
+      </w:r>
+      <w:r>
+        <w:t>Developing Countries (v1.3)</w:t>
       </w:r>
     </w:p>
     <w:p>
@@ -83,13 +89,8 @@
       </w:pPr>
       <w:bookmarkStart w:id="0" w:name="by-shannon-appelcline-dave-crocker-randa"/>
       <w:bookmarkEnd w:id="0"/>
-      <w:proofErr w:type="gramStart"/>
-      <w:r>
-        <w:t>by</w:t>
-      </w:r>
-      <w:proofErr w:type="gramEnd"/>
-      <w:r>
-        <w:t xml:space="preserve"> Wayne Hennessy-Barrett</w:t>
+      <w:r>
+        <w:t>by Wayne Hennessy-Barrett</w:t>
       </w:r>
     </w:p>
     <w:p>
@@ -105,33 +106,24 @@
       <w:pPr>
         <w:pStyle w:val="BodyText"/>
         <w:sectPr>
+          <w:footerReference w:type="default" r:id="rId7"/>
           <w:pgSz w:w="12240" w:h="15840"/>
           <w:pgMar w:top="1440" w:right="1080" w:bottom="1440" w:left="1080" w:gutter="0"/>
-          <w:printerSettings r:id="rId7"/>
-        </w:sectPr>
-      </w:pPr>
-    </w:p>
-    <w:p>
-      <w:pPr>
-        <w:pStyle w:val="Heading2"/>
-        <w:rPr>
-          <w:caps w:val="0"/>
-        </w:rPr>
-      </w:pPr>
-      <w:r>
-        <w:t>Abstract</w:t>
-      </w:r>
-    </w:p>
-    <w:p>
-      <w:pPr>
-        <w:sectPr>
-          <w:type w:val="continuous"/>
-          <w:pgSz w:w="12240" w:h="15840"/>
-          <w:pgMar w:top="1440" w:right="1080" w:bottom="1440" w:left="1080" w:gutter="0"/>
-          <w:cols w:num="2"/>
+          <w:titlePg/>
           <w:printerSettings r:id="rId8"/>
         </w:sectPr>
       </w:pPr>
+    </w:p>
+    <w:p>
+      <w:pPr>
+        <w:pStyle w:val="Heading2"/>
+        <w:rPr>
+          <w:caps w:val="0"/>
+        </w:rPr>
+      </w:pPr>
+      <w:r>
+        <w:t>Abstract</w:t>
+      </w:r>
     </w:p>
     <w:p>
       <w:pPr>
@@ -143,6 +135,17 @@
           <w:printerSettings r:id="rId9"/>
         </w:sectPr>
       </w:pPr>
+    </w:p>
+    <w:p>
+      <w:pPr>
+        <w:sectPr>
+          <w:type w:val="continuous"/>
+          <w:pgSz w:w="12240" w:h="15840"/>
+          <w:pgMar w:top="1440" w:right="1080" w:bottom="1440" w:left="1080" w:gutter="0"/>
+          <w:cols w:num="2"/>
+          <w:printerSettings r:id="rId10"/>
+        </w:sectPr>
+      </w:pPr>
       <w:r>
         <w:t>People in many parts of the developing world have little or no infrastructure for well-regulated government and commercial processes. This creates a pressing need for a safe place to store important personal data needed to access financial, insurance, education and healthcare services. A universal digital identity system would underpin information assurance through verifiable and reliable data that can be presented when required. This paper presents a strong use case for a self-sovereign identity system with verifiable information and user-controllable release.</w:t>
       </w:r>
@@ -165,47 +168,18 @@
       </w:r>
     </w:p>
     <w:p>
-      <w:proofErr w:type="gramStart"/>
-      <w:r>
-        <w:t>Large parts of Sub-Saharan Africa and other frontier markets are characterized by immature or dysfunctional national governance</w:t>
-      </w:r>
-      <w:proofErr w:type="gramEnd"/>
-      <w:r>
-        <w:t>. Physical infrastructure is crumbling and public services are substandard or non-existent. In many places predatory and corrupt public officials abuse their authority and augment their salaries by extracting payments from the public.</w:t>
-      </w:r>
-    </w:p>
-    <w:p>
-      <w:r>
-        <w:t>Political power and discourse are frequently apportioned on ethnic and tribal lines, rather than by ideology. This perpetuates divisive identity-driven grievance politics, clan-based thinking and short-</w:t>
-      </w:r>
-      <w:proofErr w:type="spellStart"/>
-      <w:r>
-        <w:t>termist</w:t>
-      </w:r>
-      <w:proofErr w:type="spellEnd"/>
-      <w:r>
-        <w:t xml:space="preserve"> </w:t>
-      </w:r>
-      <w:proofErr w:type="spellStart"/>
-      <w:r>
-        <w:t>behaviour</w:t>
-      </w:r>
-      <w:proofErr w:type="spellEnd"/>
-      <w:r>
-        <w:t xml:space="preserve"> to fund patronage networks.</w:t>
-      </w:r>
-    </w:p>
-    <w:p>
-      <w:r>
-        <w:t xml:space="preserve">"Despite this, mobile phone ownership and coverage is widespread. Well-developed telecom and </w:t>
-      </w:r>
-      <w:proofErr w:type="gramStart"/>
-      <w:r>
-        <w:t>internet</w:t>
-      </w:r>
-      <w:proofErr w:type="gramEnd"/>
-      <w:r>
-        <w:t xml:space="preserve"> penetration sits alongside erratic public services and transport networks.</w:t>
+      <w:r>
+        <w:t>Large parts of Sub-Saharan Africa and other frontier markets are characterized by immature or dysfunctional national governance. Physical infrastructure is crumbling and public services are substandard or non-existent. In many places predatory and corrupt public officials abuse their authority and augment their salaries by extracting payments from the public.</w:t>
+      </w:r>
+    </w:p>
+    <w:p>
+      <w:r>
+        <w:t>Political power and discourse are frequently apportioned on ethnic and tribal lines, rather than by ideology. This perpetuates divisive identity-driven grievance politics, clan-based thinking and short-termist behaviour to fund patronage networks.</w:t>
+      </w:r>
+    </w:p>
+    <w:p>
+      <w:r>
+        <w:t>"Despite this, mobile phone ownership and coverage is widespread. Well-developed telecom and internet penetration sits alongside erratic public services and transport networks.</w:t>
       </w:r>
     </w:p>
     <w:p>
@@ -494,15 +468,7 @@
     </w:p>
     <w:p>
       <w:r>
-        <w:t xml:space="preserve">The concepts of self-sovereignty and security are fundamental to the utility and adoption of a digital identity system. The private individual must be the owner and steward of their personal data, independent of any issuing or approving authority. They must have right of control over which information is released in exchange for access to services and which information they choose not to disclose. </w:t>
-      </w:r>
-      <w:proofErr w:type="gramStart"/>
-      <w:r>
-        <w:t>While the individual retains full agency over disclosure, this data must be validated by accredited third parties</w:t>
-      </w:r>
-      <w:proofErr w:type="gramEnd"/>
-      <w:r>
-        <w:t xml:space="preserve"> (such as governments, academic institutions or credit agencies) when it is appropriate and necessary. The highest forms of system authentication, data integrity and confidentiality are required for this paradigm to function.</w:t>
+        <w:t>The concepts of self-sovereignty and security are fundamental to the utility and adoption of a digital identity system. The private individual must be the owner and steward of their personal data, independent of any issuing or approving authority. They must have right of control over which information is released in exchange for access to services and which information they choose not to disclose. While the individual retains full agency over disclosure, this data must be validated by accredited third parties (such as governments, academic institutions or credit agencies) when it is appropriate and necessary. The highest forms of system authentication, data integrity and confidentiality are required for this paradigm to function.</w:t>
       </w:r>
     </w:p>
     <w:p>
@@ -533,17 +499,12 @@
     </w:p>
     <w:p>
       <w:r>
-        <w:t xml:space="preserve">The challenges of adoption and scaling could be met by the deployment of independent identity systems, providing a means of enhancing personal information security. Such systems could deliver value and improve lives when adopted by individuals ahead of official acceptance by public sector institutions. Commercial or freeware models could reduce the risk of the initiative and encourage use by existing national ID systems. As confidence develops, these systems could be used to access government services to the benefit of both individual and the government. </w:t>
-      </w:r>
-      <w:proofErr w:type="gramStart"/>
-      <w:r>
-        <w:t xml:space="preserve">This approach was endorsed by US Government representatives at the </w:t>
-      </w:r>
-      <w:hyperlink r:id="rId10">
+        <w:t xml:space="preserve">The challenges of adoption and scaling could be met by the deployment of independent identity systems, providing a means of enhancing personal information security. Such systems could deliver value and improve lives when adopted by individuals ahead of official acceptance by public sector institutions. Commercial or freeware models could reduce the risk of the initiative and encourage use by existing national ID systems. As confidence develops, these systems could be used to access government services to the benefit of both individual and the government. This approach was endorsed by US Government representatives at the </w:t>
+      </w:r>
+      <w:hyperlink r:id="rId11">
         <w:r>
           <w:t>UN ID2020 summit</w:t>
         </w:r>
-        <w:proofErr w:type="gramEnd"/>
       </w:hyperlink>
       <w:r>
         <w:t xml:space="preserve"> in May 2016.</w:t>
@@ -565,9 +526,6 @@
     <w:p>
       <w:pPr>
         <w:pStyle w:val="Heading2"/>
-        <w:rPr>
-          <w:caps w:val="0"/>
-        </w:rPr>
       </w:pPr>
       <w:r>
         <w:t>2.</w:t>
@@ -590,7 +548,7 @@
       <w:r>
         <w:t xml:space="preserve"> in </w:t>
       </w:r>
-      <w:hyperlink r:id="rId11">
+      <w:hyperlink r:id="rId12">
         <w:r>
           <w:rPr>
             <w:rStyle w:val="Hyperlink"/>
@@ -632,7 +590,8 @@
           <w:pgSz w:w="12240" w:h="15840"/>
           <w:pgMar w:top="1440" w:right="1080" w:bottom="1440" w:left="1080" w:gutter="0"/>
           <w:cols w:num="2"/>
-          <w:printerSettings r:id="rId12"/>
+          <w:titlePg/>
+          <w:printerSettings r:id="rId13"/>
         </w:sectPr>
       </w:pPr>
       <w:r>
@@ -679,75 +638,25 @@
                     <w:t>Contributors:</w:t>
                   </w:r>
                   <w:r>
-                    <w:t xml:space="preserve"> Timothy Ruff, Jon </w:t>
-                  </w:r>
-                  <w:proofErr w:type="spellStart"/>
-                  <w:r>
-                    <w:t>Geater</w:t>
-                  </w:r>
-                  <w:proofErr w:type="spellEnd"/>
-                  <w:r>
-                    <w:t xml:space="preserve">, Dave Crocker, Russ Haywood, Kimberly Little, Marta </w:t>
-                  </w:r>
-                  <w:proofErr w:type="spellStart"/>
-                  <w:r>
-                    <w:t>Piekarska</w:t>
-                  </w:r>
-                  <w:proofErr w:type="spellEnd"/>
-                  <w:r>
-                    <w:t xml:space="preserve">, </w:t>
-                  </w:r>
-                  <w:proofErr w:type="spellStart"/>
-                  <w:r>
-                    <w:t>Thessy</w:t>
-                  </w:r>
-                  <w:proofErr w:type="spellEnd"/>
-                  <w:r>
-                    <w:t xml:space="preserve"> </w:t>
-                  </w:r>
-                  <w:proofErr w:type="spellStart"/>
-                  <w:r>
-                    <w:t>Mehrain</w:t>
-                  </w:r>
-                  <w:proofErr w:type="spellEnd"/>
-                  <w:r>
-                    <w:t xml:space="preserve">, </w:t>
-                  </w:r>
-                  <w:proofErr w:type="spellStart"/>
-                  <w:r>
-                    <w:t>Fatma</w:t>
-                  </w:r>
-                  <w:proofErr w:type="spellEnd"/>
-                  <w:r>
-                    <w:t xml:space="preserve"> </w:t>
-                  </w:r>
-                  <w:proofErr w:type="spellStart"/>
-                  <w:r>
-                    <w:t>Nasujo</w:t>
-                  </w:r>
-                  <w:proofErr w:type="spellEnd"/>
-                  <w:r>
-                    <w:t xml:space="preserve">, </w:t>
-                  </w:r>
-                  <w:proofErr w:type="spellStart"/>
-                  <w:r>
-                    <w:t>Kaliya</w:t>
-                  </w:r>
-                  <w:proofErr w:type="spellEnd"/>
-                  <w:r>
-                    <w:t xml:space="preserve"> Young</w:t>
+                    <w:t xml:space="preserve"> Timothy Ruff, Jon Geater, Dave Crocker, Russ Haywood, Kimberly Little, Marta Piekarska, Thessy Mehrain, Fatma Nasujo, Kaliya Young</w:t>
                   </w:r>
                 </w:p>
                 <w:p>
+                  <w:pPr>
+                    <w:pStyle w:val="Heading3"/>
+                  </w:pPr>
                   <w:r>
                     <w:t>About Rebooting the Web of Trust</w:t>
                   </w:r>
                 </w:p>
                 <w:p>
+                  <w:pPr>
+                    <w:spacing w:before="240"/>
+                  </w:pPr>
                   <w:r>
                     <w:t xml:space="preserve">This paper was produced as part of the </w:t>
                   </w:r>
-                  <w:hyperlink r:id="rId13" w:history="1">
+                  <w:hyperlink r:id="rId14" w:history="1">
                     <w:r>
                       <w:rPr>
                         <w:rStyle w:val="Hyperlink"/>
@@ -755,25 +664,7 @@
                         <w:color w:val="000000" w:themeColor="text1"/>
                         <w:u w:val="single"/>
                       </w:rPr>
-                      <w:t>Reboo</w:t>
-                    </w:r>
-                    <w:r>
-                      <w:rPr>
-                        <w:rStyle w:val="Hyperlink"/>
-                        <w:b/>
-                        <w:color w:val="000000" w:themeColor="text1"/>
-                        <w:u w:val="single"/>
-                      </w:rPr>
-                      <w:t>t</w:t>
-                    </w:r>
-                    <w:r>
-                      <w:rPr>
-                        <w:rStyle w:val="Hyperlink"/>
-                        <w:b/>
-                        <w:color w:val="000000" w:themeColor="text1"/>
-                        <w:u w:val="single"/>
-                      </w:rPr>
-                      <w:t>ing the Web of Trust II</w:t>
+                      <w:t>Rebooting the Web of Trust II</w:t>
                     </w:r>
                   </w:hyperlink>
                   <w:r>
@@ -805,45 +696,8 @@
                     </w:rPr>
                     <w:t xml:space="preserve">Workshop Sponsors: </w:t>
                   </w:r>
-                  <w:proofErr w:type="spellStart"/>
-                  <w:r>
-                    <w:t>Blockstack</w:t>
-                  </w:r>
-                  <w:proofErr w:type="spellEnd"/>
-                  <w:r>
-                    <w:t xml:space="preserve">, </w:t>
-                  </w:r>
-                  <w:proofErr w:type="spellStart"/>
-                  <w:r>
-                    <w:t>Blockstream</w:t>
-                  </w:r>
-                  <w:proofErr w:type="spellEnd"/>
-                  <w:r>
-                    <w:t xml:space="preserve">, </w:t>
-                  </w:r>
-                  <w:proofErr w:type="spellStart"/>
-                  <w:r>
-                    <w:t>Evernym</w:t>
-                  </w:r>
-                  <w:proofErr w:type="spellEnd"/>
-                  <w:r>
-                    <w:t xml:space="preserve">, IPFS, Microsoft, </w:t>
-                  </w:r>
-                  <w:proofErr w:type="spellStart"/>
-                  <w:r>
-                    <w:t>Netki</w:t>
-                  </w:r>
-                  <w:proofErr w:type="spellEnd"/>
-                  <w:r>
-                    <w:t xml:space="preserve">, </w:t>
-                  </w:r>
-                  <w:proofErr w:type="spellStart"/>
-                  <w:r>
-                    <w:t>Tierion</w:t>
-                  </w:r>
-                  <w:proofErr w:type="spellEnd"/>
-                  <w:r>
-                    <w:t>, ID2020</w:t>
+                  <w:r>
+                    <w:t>Blockstack, Blockstream, Evernym, IPFS, Microsoft, Netki, Tierion, ID2020</w:t>
                   </w:r>
                 </w:p>
                 <w:p>
@@ -865,53 +719,24 @@
                     <w:t xml:space="preserve">Workshop Facilitators: </w:t>
                   </w:r>
                   <w:r>
-                    <w:t xml:space="preserve">Christopher Allen and </w:t>
-                  </w:r>
-                  <w:proofErr w:type="spellStart"/>
-                  <w:r>
-                    <w:t>Kaliya</w:t>
-                  </w:r>
-                  <w:proofErr w:type="spellEnd"/>
-                  <w:r>
-                    <w:t xml:space="preserve"> Young with graphic facilitation by Sue Shea, additional paper editorial &amp; layout by Shannon Appelcline, and additional support by </w:t>
-                  </w:r>
-                  <w:proofErr w:type="spellStart"/>
-                  <w:r>
-                    <w:t>Kiara</w:t>
-                  </w:r>
-                  <w:proofErr w:type="spellEnd"/>
-                  <w:r>
-                    <w:t xml:space="preserve"> Robles.</w:t>
+                    <w:t>Christopher Allen and Kaliya Young with graphic facilitation by Sue Shea, additional paper editorial &amp; layout by Shannon Appelcline, and additional support by Kiara Robles.</w:t>
                   </w:r>
                 </w:p>
                 <w:p>
+                  <w:pPr>
+                    <w:pStyle w:val="Heading3"/>
+                  </w:pPr>
                   <w:r>
                     <w:t>What’s Next?</w:t>
                   </w:r>
                 </w:p>
                 <w:p>
                   <w:r>
-                    <w:t xml:space="preserve">The design workshop and this paper are just starting points for </w:t>
-                  </w:r>
-                  <w:proofErr w:type="gramStart"/>
-                  <w:r>
-                    <w:t>Rebooting</w:t>
-                  </w:r>
-                  <w:proofErr w:type="gramEnd"/>
-                  <w:r>
-                    <w:t xml:space="preserve"> the Web of Trust. If you have any comments, thoughts, or expansions on this paper, please post them to our </w:t>
-                  </w:r>
-                  <w:proofErr w:type="spellStart"/>
-                  <w:r>
-                    <w:t>GitHub</w:t>
-                  </w:r>
-                  <w:proofErr w:type="spellEnd"/>
-                  <w:r>
-                    <w:t xml:space="preserve"> issues page: </w:t>
+                    <w:t xml:space="preserve">The design workshop and this paper are just starting points for Rebooting the Web of Trust. If you have any comments, thoughts, or expansions on this paper, please post them to our GitHub issues page: </w:t>
                   </w:r>
                 </w:p>
                 <w:p>
-                  <w:hyperlink r:id="rId14" w:history="1">
+                  <w:hyperlink r:id="rId15" w:history="1">
                     <w:r>
                       <w:rPr>
                         <w:rStyle w:val="Hyperlink"/>
@@ -976,10 +801,130 @@
       <w:type w:val="continuous"/>
       <w:pgSz w:w="12240" w:h="15840"/>
       <w:pgMar w:top="1440" w:right="1080" w:bottom="1440" w:left="1080" w:gutter="0"/>
-      <w:printerSettings r:id="rId15"/>
+      <w:printerSettings r:id="rId16"/>
     </w:sectPr>
   </w:body>
 </w:document>
+</file>
+
+<file path=word/footer1.xml><?xml version="1.0" encoding="utf-8"?>
+<w:ftr xmlns:mo="http://schemas.microsoft.com/office/mac/office/2008/main" xmlns:ve="http://schemas.openxmlformats.org/markup-compatibility/2006" xmlns:mv="urn:schemas-microsoft-com:mac:vml" xmlns:o="urn:schemas-microsoft-com:office:office" xmlns:r="http://schemas.openxmlformats.org/officeDocument/2006/relationships" xmlns:m="http://schemas.openxmlformats.org/officeDocument/2006/math" xmlns:v="urn:schemas-microsoft-com:vml" xmlns:wp="http://schemas.openxmlformats.org/drawingml/2006/wordprocessingDrawing" xmlns:w10="urn:schemas-microsoft-com:office:word" xmlns:w="http://schemas.openxmlformats.org/wordprocessingml/2006/main" xmlns:wne="http://schemas.microsoft.com/office/word/2006/wordml">
+  <w:p>
+    <w:pPr>
+      <w:pStyle w:val="Footer"/>
+    </w:pPr>
+    <w:r>
+      <w:rPr>
+        <w:rFonts w:ascii="Times New Roman" w:hAnsi="Times New Roman"/>
+      </w:rPr>
+      <w:t xml:space="preserve">Protecting Digital Identity v1.3, </w:t>
+    </w:r>
+    <w:r>
+      <w:rPr>
+        <w:rFonts w:ascii="Times New Roman" w:hAnsi="Times New Roman"/>
+      </w:rPr>
+      <w:fldChar w:fldCharType="begin"/>
+    </w:r>
+    <w:r>
+      <w:rPr>
+        <w:rFonts w:ascii="Times New Roman" w:hAnsi="Times New Roman"/>
+      </w:rPr>
+      <w:instrText xml:space="preserve"> DATE </w:instrText>
+    </w:r>
+    <w:r>
+      <w:rPr>
+        <w:rFonts w:ascii="Times New Roman" w:hAnsi="Times New Roman"/>
+      </w:rPr>
+      <w:fldChar w:fldCharType="separate"/>
+    </w:r>
+    <w:r>
+      <w:rPr>
+        <w:rFonts w:ascii="Times New Roman" w:hAnsi="Times New Roman"/>
+        <w:noProof/>
+      </w:rPr>
+      <w:t>8/11/16</w:t>
+    </w:r>
+    <w:r>
+      <w:rPr>
+        <w:rFonts w:ascii="Times New Roman" w:hAnsi="Times New Roman"/>
+      </w:rPr>
+      <w:fldChar w:fldCharType="end"/>
+    </w:r>
+    <w:r>
+      <w:rPr>
+        <w:rFonts w:ascii="Times New Roman" w:hAnsi="Times New Roman"/>
+      </w:rPr>
+      <w:tab/>
+    </w:r>
+    <w:r>
+      <w:rPr>
+        <w:rFonts w:ascii="Times New Roman" w:hAnsi="Times New Roman"/>
+      </w:rPr>
+      <w:tab/>
+    </w:r>
+    <w:r>
+      <w:rPr>
+        <w:rFonts w:ascii="Times New Roman" w:hAnsi="Times New Roman"/>
+      </w:rPr>
+      <w:tab/>
+    </w:r>
+    <w:r>
+      <w:rPr>
+        <w:rFonts w:ascii="Times New Roman" w:hAnsi="Times New Roman"/>
+      </w:rPr>
+      <w:t xml:space="preserve">   </w:t>
+    </w:r>
+    <w:r>
+      <w:rPr>
+        <w:rFonts w:ascii="Times New Roman" w:hAnsi="Times New Roman"/>
+      </w:rPr>
+      <w:t>Page</w:t>
+    </w:r>
+    <w:r>
+      <w:rPr>
+        <w:rFonts w:ascii="Times New Roman" w:hAnsi="Times New Roman"/>
+      </w:rPr>
+      <w:t xml:space="preserve"> </w:t>
+    </w:r>
+    <w:r>
+      <w:rPr>
+        <w:rFonts w:ascii="Times New Roman" w:hAnsi="Times New Roman"/>
+      </w:rPr>
+      <w:fldChar w:fldCharType="begin"/>
+    </w:r>
+    <w:r>
+      <w:rPr>
+        <w:rFonts w:ascii="Times New Roman" w:hAnsi="Times New Roman"/>
+      </w:rPr>
+      <w:instrText xml:space="preserve"> PAGE </w:instrText>
+    </w:r>
+    <w:r>
+      <w:rPr>
+        <w:rFonts w:ascii="Times New Roman" w:hAnsi="Times New Roman"/>
+      </w:rPr>
+      <w:fldChar w:fldCharType="separate"/>
+    </w:r>
+    <w:r>
+      <w:rPr>
+        <w:rFonts w:ascii="Times New Roman" w:hAnsi="Times New Roman"/>
+        <w:noProof/>
+      </w:rPr>
+      <w:t>4</w:t>
+    </w:r>
+    <w:r>
+      <w:rPr>
+        <w:rFonts w:ascii="Times New Roman" w:hAnsi="Times New Roman"/>
+      </w:rPr>
+      <w:fldChar w:fldCharType="end"/>
+    </w:r>
+    <w:r>
+      <w:rPr>
+        <w:rFonts w:ascii="Times New Roman" w:hAnsi="Times New Roman"/>
+      </w:rPr>
+      <w:tab/>
+    </w:r>
+  </w:p>
+</w:ftr>
 </file>
 
 <file path=word/footnotes.xml><?xml version="1.0" encoding="utf-8"?>
@@ -1356,7 +1301,7 @@
     <w:uiPriority w:val="9"/>
     <w:unhideWhenUsed/>
     <w:qFormat/>
-    <w:rsid w:val="007B72E3"/>
+    <w:rsid w:val="00BD75FD"/>
     <w:pPr>
       <w:keepNext/>
       <w:keepLines/>
@@ -1462,6 +1407,7 @@
   </w:style>
   <w:style w:type="character" w:default="1" w:styleId="DefaultParagraphFont">
     <w:name w:val="Default Paragraph Font"/>
+    <w:semiHidden/>
     <w:unhideWhenUsed/>
   </w:style>
   <w:style w:type="table" w:default="1" w:styleId="TableNormal">
@@ -1996,6 +1942,19 @@
       <w:u w:val="single"/>
     </w:rPr>
   </w:style>
+  <w:style w:type="paragraph" w:styleId="Header">
+    <w:name w:val="header"/>
+    <w:basedOn w:val="Normal"/>
+    <w:link w:val="HeaderChar"/>
+    <w:rsid w:val="00AA3C23"/>
+    <w:pPr>
+      <w:tabs>
+        <w:tab w:val="center" w:pos="4320"/>
+        <w:tab w:val="right" w:pos="8640"/>
+      </w:tabs>
+      <w:spacing w:after="0" w:line="240" w:lineRule="auto"/>
+    </w:pPr>
+  </w:style>
   <w:style w:type="paragraph" w:customStyle="1" w:styleId="Heading1SubWoT">
     <w:name w:val="Heading 1 Sub WoT"/>
     <w:basedOn w:val="Normal"/>
@@ -2021,6 +1980,39 @@
     <w:rPr>
       <w:rFonts w:ascii="CMU Sans Serif" w:hAnsi="CMU Sans Serif"/>
       <w:sz w:val="28"/>
+    </w:rPr>
+  </w:style>
+  <w:style w:type="character" w:customStyle="1" w:styleId="HeaderChar">
+    <w:name w:val="Header Char"/>
+    <w:basedOn w:val="DefaultParagraphFont"/>
+    <w:link w:val="Header"/>
+    <w:rsid w:val="00AA3C23"/>
+    <w:rPr>
+      <w:rFonts w:ascii="CMU Serif Roman" w:hAnsi="CMU Serif Roman"/>
+      <w:sz w:val="20"/>
+    </w:rPr>
+  </w:style>
+  <w:style w:type="paragraph" w:styleId="Footer">
+    <w:name w:val="footer"/>
+    <w:basedOn w:val="Normal"/>
+    <w:link w:val="FooterChar"/>
+    <w:rsid w:val="00AA3C23"/>
+    <w:pPr>
+      <w:tabs>
+        <w:tab w:val="center" w:pos="4320"/>
+        <w:tab w:val="right" w:pos="8640"/>
+      </w:tabs>
+      <w:spacing w:after="0" w:line="240" w:lineRule="auto"/>
+    </w:pPr>
+  </w:style>
+  <w:style w:type="character" w:customStyle="1" w:styleId="FooterChar">
+    <w:name w:val="Footer Char"/>
+    <w:basedOn w:val="DefaultParagraphFont"/>
+    <w:link w:val="Footer"/>
+    <w:rsid w:val="00AA3C23"/>
+    <w:rPr>
+      <w:rFonts w:ascii="CMU Serif Roman" w:hAnsi="CMU Serif Roman"/>
+      <w:sz w:val="20"/>
     </w:rPr>
   </w:style>
 </w:styles>

</xml_diff>